<commit_message>
[Modified]: Mockup Create Customer
</commit_message>
<xml_diff>
--- a/Báo Cáo/Mockup/Customer/ST-188.docx
+++ b/Báo Cáo/Mockup/Customer/ST-188.docx
@@ -44,6 +44,7 @@
       <w:r>
         <w:rPr>
           <w:rFonts w:ascii="Times New Roman" w:hAnsi="Times New Roman" w:cs="Times New Roman"/>
+          <w:noProof/>
           <w:sz w:val="26"/>
           <w:szCs w:val="26"/>
         </w:rPr>
@@ -375,23 +376,7 @@
           <w:sz w:val="26"/>
           <w:szCs w:val="26"/>
         </w:rPr>
-        <w:t>: Kiểm tra qui định “</w:t>
-      </w:r>
-      <w:r>
-        <w:rPr>
-          <w:rFonts w:ascii="Times New Roman" w:hAnsi="Times New Roman" w:cs="Times New Roman"/>
-          <w:sz w:val="26"/>
-          <w:szCs w:val="26"/>
-        </w:rPr>
-        <w:t>Số điện thoại</w:t>
-      </w:r>
-      <w:r>
-        <w:rPr>
-          <w:rFonts w:ascii="Times New Roman" w:hAnsi="Times New Roman" w:cs="Times New Roman"/>
-          <w:sz w:val="26"/>
-          <w:szCs w:val="26"/>
-        </w:rPr>
-        <w:t>”</w:t>
+        <w:t>: Kiểm tra qui định “Số điện thoại”</w:t>
       </w:r>
     </w:p>
     <w:p>
@@ -424,23 +409,7 @@
           <w:sz w:val="26"/>
           <w:szCs w:val="26"/>
         </w:rPr>
-        <w:t>: Kiểm tra qui định “</w:t>
-      </w:r>
-      <w:r>
-        <w:rPr>
-          <w:rFonts w:ascii="Times New Roman" w:hAnsi="Times New Roman" w:cs="Times New Roman"/>
-          <w:sz w:val="26"/>
-          <w:szCs w:val="26"/>
-        </w:rPr>
-        <w:t>Email</w:t>
-      </w:r>
-      <w:r>
-        <w:rPr>
-          <w:rFonts w:ascii="Times New Roman" w:hAnsi="Times New Roman" w:cs="Times New Roman"/>
-          <w:sz w:val="26"/>
-          <w:szCs w:val="26"/>
-        </w:rPr>
-        <w:t>”</w:t>
+        <w:t>: Kiểm tra qui định “Email”</w:t>
       </w:r>
     </w:p>
     <w:p>
@@ -473,15 +442,7 @@
           <w:sz w:val="26"/>
           <w:szCs w:val="26"/>
         </w:rPr>
-        <w:t xml:space="preserve">: </w:t>
-      </w:r>
-      <w:r>
-        <w:rPr>
-          <w:rFonts w:ascii="Times New Roman" w:hAnsi="Times New Roman" w:cs="Times New Roman"/>
-          <w:sz w:val="26"/>
-          <w:szCs w:val="26"/>
-        </w:rPr>
-        <w:t>Kiểm tra qui định “</w:t>
+        <w:t>: Kiểm tra qui định “</w:t>
       </w:r>
       <w:r>
         <w:rPr>
@@ -625,15 +586,7 @@
           <w:sz w:val="26"/>
           <w:szCs w:val="26"/>
         </w:rPr>
-        <w:t xml:space="preserve">Bước </w:t>
-      </w:r>
-      <w:r>
-        <w:rPr>
-          <w:rFonts w:ascii="Times New Roman" w:hAnsi="Times New Roman" w:cs="Times New Roman"/>
-          <w:sz w:val="26"/>
-          <w:szCs w:val="26"/>
-        </w:rPr>
-        <w:t>1</w:t>
+        <w:t>Bước 1</w:t>
       </w:r>
       <w:r>
         <w:rPr>
@@ -757,45 +710,7 @@
                                   <w14:round/>
                                 </w14:textOutline>
                               </w:rPr>
-                              <w:t>(1</w:t>
-                            </w:r>
-                            <w:r>
-                              <w:rPr>
-                                <w:rFonts w:ascii="Times New Roman" w:hAnsi="Times New Roman" w:cs="Times New Roman"/>
-                                <w:color w:val="ED7D31" w:themeColor="accent2"/>
-                                <w:sz w:val="26"/>
-                                <w:szCs w:val="26"/>
-                                <w14:shadow w14:blurRad="38100" w14:dist="19050" w14:dir="2700000" w14:sx="100000" w14:sy="100000" w14:kx="0" w14:ky="0" w14:algn="tl">
-                                  <w14:schemeClr w14:val="dk1">
-                                    <w14:alpha w14:val="60000"/>
-                                  </w14:schemeClr>
-                                </w14:shadow>
-                                <w14:textOutline w14:w="0" w14:cap="flat" w14:cmpd="sng" w14:algn="ctr">
-                                  <w14:noFill/>
-                                  <w14:prstDash w14:val="solid"/>
-                                  <w14:round/>
-                                </w14:textOutline>
-                              </w:rPr>
-                              <w:t>0</w:t>
-                            </w:r>
-                            <w:r>
-                              <w:rPr>
-                                <w:rFonts w:ascii="Times New Roman" w:hAnsi="Times New Roman" w:cs="Times New Roman"/>
-                                <w:color w:val="ED7D31" w:themeColor="accent2"/>
-                                <w:sz w:val="26"/>
-                                <w:szCs w:val="26"/>
-                                <w14:shadow w14:blurRad="38100" w14:dist="19050" w14:dir="2700000" w14:sx="100000" w14:sy="100000" w14:kx="0" w14:ky="0" w14:algn="tl">
-                                  <w14:schemeClr w14:val="dk1">
-                                    <w14:alpha w14:val="60000"/>
-                                  </w14:schemeClr>
-                                </w14:shadow>
-                                <w14:textOutline w14:w="0" w14:cap="flat" w14:cmpd="sng" w14:algn="ctr">
-                                  <w14:noFill/>
-                                  <w14:prstDash w14:val="solid"/>
-                                  <w14:round/>
-                                </w14:textOutline>
-                              </w:rPr>
-                              <w:t>)</w:t>
+                              <w:t>(10)</w:t>
                             </w:r>
                           </w:p>
                         </w:txbxContent>
@@ -818,8 +733,7 @@
                 <v:stroke joinstyle="miter"/>
                 <v:path gradientshapeok="t" o:connecttype="rect"/>
               </v:shapetype>
-              <v:shape id="Text Box 18" o:spid="_x0000_s1026" type="#_x0000_t202" style="position:absolute;margin-left:255.6pt;margin-top:352.8pt;width:437.15pt;height:6in;z-index:251678720;visibility:visible;mso-wrap-style:none;mso-wrap-distance-left:9pt;mso-wrap-distance-top:0;mso-wrap-distance-right:9pt;mso-wrap-distance-bottom:0;mso-position-horizontal:absolute;mso-position-horizontal-relative:margin;mso-position-vertical:absolute;mso-position-vertical-relative:text;v-text-anchor:top" o:gfxdata="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" filled="f" stroked="f">
-                <v:fill o:detectmouseclick="t"/>
+              <v:shape id="Text Box 18" o:spid="_x0000_s1026" type="#_x0000_t202" style="position:absolute;margin-left:255.6pt;margin-top:352.8pt;width:437.15pt;height:6in;z-index:251678720;visibility:visible;mso-wrap-style:none;mso-wrap-distance-left:9pt;mso-wrap-distance-top:0;mso-wrap-distance-right:9pt;mso-wrap-distance-bottom:0;mso-position-horizontal:absolute;mso-position-horizontal-relative:margin;mso-position-vertical:absolute;mso-position-vertical-relative:text;v-text-anchor:top" o:gfxdata="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" filled="f" stroked="f">
                 <v:textbox style="mso-fit-shape-to-text:t">
                   <w:txbxContent>
                     <w:p>
@@ -859,45 +773,7 @@
                             <w14:round/>
                           </w14:textOutline>
                         </w:rPr>
-                        <w:t>(1</w:t>
-                      </w:r>
-                      <w:r>
-                        <w:rPr>
-                          <w:rFonts w:ascii="Times New Roman" w:hAnsi="Times New Roman" w:cs="Times New Roman"/>
-                          <w:color w:val="ED7D31" w:themeColor="accent2"/>
-                          <w:sz w:val="26"/>
-                          <w:szCs w:val="26"/>
-                          <w14:shadow w14:blurRad="38100" w14:dist="19050" w14:dir="2700000" w14:sx="100000" w14:sy="100000" w14:kx="0" w14:ky="0" w14:algn="tl">
-                            <w14:schemeClr w14:val="dk1">
-                              <w14:alpha w14:val="60000"/>
-                            </w14:schemeClr>
-                          </w14:shadow>
-                          <w14:textOutline w14:w="0" w14:cap="flat" w14:cmpd="sng" w14:algn="ctr">
-                            <w14:noFill/>
-                            <w14:prstDash w14:val="solid"/>
-                            <w14:round/>
-                          </w14:textOutline>
-                        </w:rPr>
-                        <w:t>0</w:t>
-                      </w:r>
-                      <w:r>
-                        <w:rPr>
-                          <w:rFonts w:ascii="Times New Roman" w:hAnsi="Times New Roman" w:cs="Times New Roman"/>
-                          <w:color w:val="ED7D31" w:themeColor="accent2"/>
-                          <w:sz w:val="26"/>
-                          <w:szCs w:val="26"/>
-                          <w14:shadow w14:blurRad="38100" w14:dist="19050" w14:dir="2700000" w14:sx="100000" w14:sy="100000" w14:kx="0" w14:ky="0" w14:algn="tl">
-                            <w14:schemeClr w14:val="dk1">
-                              <w14:alpha w14:val="60000"/>
-                            </w14:schemeClr>
-                          </w14:shadow>
-                          <w14:textOutline w14:w="0" w14:cap="flat" w14:cmpd="sng" w14:algn="ctr">
-                            <w14:noFill/>
-                            <w14:prstDash w14:val="solid"/>
-                            <w14:round/>
-                          </w14:textOutline>
-                        </w:rPr>
-                        <w:t>)</w:t>
+                        <w:t>(10)</w:t>
                       </w:r>
                     </w:p>
                   </w:txbxContent>
@@ -984,45 +860,7 @@
                                   <w14:round/>
                                 </w14:textOutline>
                               </w:rPr>
-                              <w:t>(</w:t>
-                            </w:r>
-                            <w:r>
-                              <w:rPr>
-                                <w:rFonts w:ascii="Times New Roman" w:hAnsi="Times New Roman" w:cs="Times New Roman"/>
-                                <w:color w:val="ED7D31" w:themeColor="accent2"/>
-                                <w:sz w:val="26"/>
-                                <w:szCs w:val="26"/>
-                                <w14:shadow w14:blurRad="38100" w14:dist="19050" w14:dir="2700000" w14:sx="100000" w14:sy="100000" w14:kx="0" w14:ky="0" w14:algn="tl">
-                                  <w14:schemeClr w14:val="dk1">
-                                    <w14:alpha w14:val="60000"/>
-                                  </w14:schemeClr>
-                                </w14:shadow>
-                                <w14:textOutline w14:w="0" w14:cap="flat" w14:cmpd="sng" w14:algn="ctr">
-                                  <w14:noFill/>
-                                  <w14:prstDash w14:val="solid"/>
-                                  <w14:round/>
-                                </w14:textOutline>
-                              </w:rPr>
-                              <w:t>9</w:t>
-                            </w:r>
-                            <w:r>
-                              <w:rPr>
-                                <w:rFonts w:ascii="Times New Roman" w:hAnsi="Times New Roman" w:cs="Times New Roman"/>
-                                <w:color w:val="ED7D31" w:themeColor="accent2"/>
-                                <w:sz w:val="26"/>
-                                <w:szCs w:val="26"/>
-                                <w14:shadow w14:blurRad="38100" w14:dist="19050" w14:dir="2700000" w14:sx="100000" w14:sy="100000" w14:kx="0" w14:ky="0" w14:algn="tl">
-                                  <w14:schemeClr w14:val="dk1">
-                                    <w14:alpha w14:val="60000"/>
-                                  </w14:schemeClr>
-                                </w14:shadow>
-                                <w14:textOutline w14:w="0" w14:cap="flat" w14:cmpd="sng" w14:algn="ctr">
-                                  <w14:noFill/>
-                                  <w14:prstDash w14:val="solid"/>
-                                  <w14:round/>
-                                </w14:textOutline>
-                              </w:rPr>
-                              <w:t>)</w:t>
+                              <w:t>(9)</w:t>
                             </w:r>
                           </w:p>
                         </w:txbxContent>
@@ -1047,8 +885,7 @@
           </mc:Choice>
           <mc:Fallback>
             <w:pict>
-              <v:shape w14:anchorId="046CBB52" id="Text Box 16" o:spid="_x0000_s1027" type="#_x0000_t202" style="position:absolute;margin-left:379.8pt;margin-top:304.8pt;width:437.15pt;height:6in;z-index:251676672;visibility:visible;mso-wrap-style:none;mso-width-percent:0;mso-height-percent:0;mso-wrap-distance-left:9pt;mso-wrap-distance-top:0;mso-wrap-distance-right:9pt;mso-wrap-distance-bottom:0;mso-position-horizontal:absolute;mso-position-horizontal-relative:margin;mso-position-vertical:absolute;mso-position-vertical-relative:text;mso-width-percent:0;mso-height-percent:0;mso-width-relative:margin;mso-height-relative:margin;v-text-anchor:top" o:gfxdata="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" filled="f" stroked="f">
-                <v:fill o:detectmouseclick="t"/>
+              <v:shape w14:anchorId="046CBB52" id="Text Box 16" o:spid="_x0000_s1027" type="#_x0000_t202" style="position:absolute;margin-left:379.8pt;margin-top:304.8pt;width:437.15pt;height:6in;z-index:251676672;visibility:visible;mso-wrap-style:none;mso-width-percent:0;mso-height-percent:0;mso-wrap-distance-left:9pt;mso-wrap-distance-top:0;mso-wrap-distance-right:9pt;mso-wrap-distance-bottom:0;mso-position-horizontal:absolute;mso-position-horizontal-relative:margin;mso-position-vertical:absolute;mso-position-vertical-relative:text;mso-width-percent:0;mso-height-percent:0;mso-width-relative:margin;mso-height-relative:margin;v-text-anchor:top" o:gfxdata="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" filled="f" stroked="f">
                 <v:textbox style="mso-fit-shape-to-text:t">
                   <w:txbxContent>
                     <w:p>
@@ -1088,45 +925,7 @@
                             <w14:round/>
                           </w14:textOutline>
                         </w:rPr>
-                        <w:t>(</w:t>
-                      </w:r>
-                      <w:r>
-                        <w:rPr>
-                          <w:rFonts w:ascii="Times New Roman" w:hAnsi="Times New Roman" w:cs="Times New Roman"/>
-                          <w:color w:val="ED7D31" w:themeColor="accent2"/>
-                          <w:sz w:val="26"/>
-                          <w:szCs w:val="26"/>
-                          <w14:shadow w14:blurRad="38100" w14:dist="19050" w14:dir="2700000" w14:sx="100000" w14:sy="100000" w14:kx="0" w14:ky="0" w14:algn="tl">
-                            <w14:schemeClr w14:val="dk1">
-                              <w14:alpha w14:val="60000"/>
-                            </w14:schemeClr>
-                          </w14:shadow>
-                          <w14:textOutline w14:w="0" w14:cap="flat" w14:cmpd="sng" w14:algn="ctr">
-                            <w14:noFill/>
-                            <w14:prstDash w14:val="solid"/>
-                            <w14:round/>
-                          </w14:textOutline>
-                        </w:rPr>
-                        <w:t>9</w:t>
-                      </w:r>
-                      <w:r>
-                        <w:rPr>
-                          <w:rFonts w:ascii="Times New Roman" w:hAnsi="Times New Roman" w:cs="Times New Roman"/>
-                          <w:color w:val="ED7D31" w:themeColor="accent2"/>
-                          <w:sz w:val="26"/>
-                          <w:szCs w:val="26"/>
-                          <w14:shadow w14:blurRad="38100" w14:dist="19050" w14:dir="2700000" w14:sx="100000" w14:sy="100000" w14:kx="0" w14:ky="0" w14:algn="tl">
-                            <w14:schemeClr w14:val="dk1">
-                              <w14:alpha w14:val="60000"/>
-                            </w14:schemeClr>
-                          </w14:shadow>
-                          <w14:textOutline w14:w="0" w14:cap="flat" w14:cmpd="sng" w14:algn="ctr">
-                            <w14:noFill/>
-                            <w14:prstDash w14:val="solid"/>
-                            <w14:round/>
-                          </w14:textOutline>
-                        </w:rPr>
-                        <w:t>)</w:t>
+                        <w:t>(9)</w:t>
                       </w:r>
                     </w:p>
                   </w:txbxContent>
@@ -1213,45 +1012,7 @@
                                   <w14:round/>
                                 </w14:textOutline>
                               </w:rPr>
-                              <w:t>(</w:t>
-                            </w:r>
-                            <w:r>
-                              <w:rPr>
-                                <w:rFonts w:ascii="Times New Roman" w:hAnsi="Times New Roman" w:cs="Times New Roman"/>
-                                <w:color w:val="ED7D31" w:themeColor="accent2"/>
-                                <w:sz w:val="26"/>
-                                <w:szCs w:val="26"/>
-                                <w14:shadow w14:blurRad="38100" w14:dist="19050" w14:dir="2700000" w14:sx="100000" w14:sy="100000" w14:kx="0" w14:ky="0" w14:algn="tl">
-                                  <w14:schemeClr w14:val="dk1">
-                                    <w14:alpha w14:val="60000"/>
-                                  </w14:schemeClr>
-                                </w14:shadow>
-                                <w14:textOutline w14:w="0" w14:cap="flat" w14:cmpd="sng" w14:algn="ctr">
-                                  <w14:noFill/>
-                                  <w14:prstDash w14:val="solid"/>
-                                  <w14:round/>
-                                </w14:textOutline>
-                              </w:rPr>
-                              <w:t>8</w:t>
-                            </w:r>
-                            <w:r>
-                              <w:rPr>
-                                <w:rFonts w:ascii="Times New Roman" w:hAnsi="Times New Roman" w:cs="Times New Roman"/>
-                                <w:color w:val="ED7D31" w:themeColor="accent2"/>
-                                <w:sz w:val="26"/>
-                                <w:szCs w:val="26"/>
-                                <w14:shadow w14:blurRad="38100" w14:dist="19050" w14:dir="2700000" w14:sx="100000" w14:sy="100000" w14:kx="0" w14:ky="0" w14:algn="tl">
-                                  <w14:schemeClr w14:val="dk1">
-                                    <w14:alpha w14:val="60000"/>
-                                  </w14:schemeClr>
-                                </w14:shadow>
-                                <w14:textOutline w14:w="0" w14:cap="flat" w14:cmpd="sng" w14:algn="ctr">
-                                  <w14:noFill/>
-                                  <w14:prstDash w14:val="solid"/>
-                                  <w14:round/>
-                                </w14:textOutline>
-                              </w:rPr>
-                              <w:t>)</w:t>
+                              <w:t>(8)</w:t>
                             </w:r>
                           </w:p>
                         </w:txbxContent>
@@ -1270,8 +1031,7 @@
           </mc:Choice>
           <mc:Fallback>
             <w:pict>
-              <v:shape w14:anchorId="2DA3398D" id="Text Box 15" o:spid="_x0000_s1028" type="#_x0000_t202" style="position:absolute;margin-left:379.2pt;margin-top:251.1pt;width:437.15pt;height:6in;z-index:251674624;visibility:visible;mso-wrap-style:none;mso-wrap-distance-left:9pt;mso-wrap-distance-top:0;mso-wrap-distance-right:9pt;mso-wrap-distance-bottom:0;mso-position-horizontal:absolute;mso-position-horizontal-relative:margin;mso-position-vertical:absolute;mso-position-vertical-relative:text;v-text-anchor:top" o:gfxdata="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" filled="f" stroked="f">
-                <v:fill o:detectmouseclick="t"/>
+              <v:shape w14:anchorId="2DA3398D" id="Text Box 15" o:spid="_x0000_s1028" type="#_x0000_t202" style="position:absolute;margin-left:379.2pt;margin-top:251.1pt;width:437.15pt;height:6in;z-index:251674624;visibility:visible;mso-wrap-style:none;mso-wrap-distance-left:9pt;mso-wrap-distance-top:0;mso-wrap-distance-right:9pt;mso-wrap-distance-bottom:0;mso-position-horizontal:absolute;mso-position-horizontal-relative:margin;mso-position-vertical:absolute;mso-position-vertical-relative:text;v-text-anchor:top" o:gfxdata="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" filled="f" stroked="f">
                 <v:textbox style="mso-fit-shape-to-text:t">
                   <w:txbxContent>
                     <w:p>
@@ -1311,45 +1071,7 @@
                             <w14:round/>
                           </w14:textOutline>
                         </w:rPr>
-                        <w:t>(</w:t>
-                      </w:r>
-                      <w:r>
-                        <w:rPr>
-                          <w:rFonts w:ascii="Times New Roman" w:hAnsi="Times New Roman" w:cs="Times New Roman"/>
-                          <w:color w:val="ED7D31" w:themeColor="accent2"/>
-                          <w:sz w:val="26"/>
-                          <w:szCs w:val="26"/>
-                          <w14:shadow w14:blurRad="38100" w14:dist="19050" w14:dir="2700000" w14:sx="100000" w14:sy="100000" w14:kx="0" w14:ky="0" w14:algn="tl">
-                            <w14:schemeClr w14:val="dk1">
-                              <w14:alpha w14:val="60000"/>
-                            </w14:schemeClr>
-                          </w14:shadow>
-                          <w14:textOutline w14:w="0" w14:cap="flat" w14:cmpd="sng" w14:algn="ctr">
-                            <w14:noFill/>
-                            <w14:prstDash w14:val="solid"/>
-                            <w14:round/>
-                          </w14:textOutline>
-                        </w:rPr>
-                        <w:t>8</w:t>
-                      </w:r>
-                      <w:r>
-                        <w:rPr>
-                          <w:rFonts w:ascii="Times New Roman" w:hAnsi="Times New Roman" w:cs="Times New Roman"/>
-                          <w:color w:val="ED7D31" w:themeColor="accent2"/>
-                          <w:sz w:val="26"/>
-                          <w:szCs w:val="26"/>
-                          <w14:shadow w14:blurRad="38100" w14:dist="19050" w14:dir="2700000" w14:sx="100000" w14:sy="100000" w14:kx="0" w14:ky="0" w14:algn="tl">
-                            <w14:schemeClr w14:val="dk1">
-                              <w14:alpha w14:val="60000"/>
-                            </w14:schemeClr>
-                          </w14:shadow>
-                          <w14:textOutline w14:w="0" w14:cap="flat" w14:cmpd="sng" w14:algn="ctr">
-                            <w14:noFill/>
-                            <w14:prstDash w14:val="solid"/>
-                            <w14:round/>
-                          </w14:textOutline>
-                        </w:rPr>
-                        <w:t>)</w:t>
+                        <w:t>(8)</w:t>
                       </w:r>
                     </w:p>
                   </w:txbxContent>
@@ -1436,45 +1158,7 @@
                                   <w14:round/>
                                 </w14:textOutline>
                               </w:rPr>
-                              <w:t>(</w:t>
-                            </w:r>
-                            <w:r>
-                              <w:rPr>
-                                <w:rFonts w:ascii="Times New Roman" w:hAnsi="Times New Roman" w:cs="Times New Roman"/>
-                                <w:color w:val="ED7D31" w:themeColor="accent2"/>
-                                <w:sz w:val="26"/>
-                                <w:szCs w:val="26"/>
-                                <w14:shadow w14:blurRad="38100" w14:dist="19050" w14:dir="2700000" w14:sx="100000" w14:sy="100000" w14:kx="0" w14:ky="0" w14:algn="tl">
-                                  <w14:schemeClr w14:val="dk1">
-                                    <w14:alpha w14:val="60000"/>
-                                  </w14:schemeClr>
-                                </w14:shadow>
-                                <w14:textOutline w14:w="0" w14:cap="flat" w14:cmpd="sng" w14:algn="ctr">
-                                  <w14:noFill/>
-                                  <w14:prstDash w14:val="solid"/>
-                                  <w14:round/>
-                                </w14:textOutline>
-                              </w:rPr>
-                              <w:t>7</w:t>
-                            </w:r>
-                            <w:r>
-                              <w:rPr>
-                                <w:rFonts w:ascii="Times New Roman" w:hAnsi="Times New Roman" w:cs="Times New Roman"/>
-                                <w:color w:val="ED7D31" w:themeColor="accent2"/>
-                                <w:sz w:val="26"/>
-                                <w:szCs w:val="26"/>
-                                <w14:shadow w14:blurRad="38100" w14:dist="19050" w14:dir="2700000" w14:sx="100000" w14:sy="100000" w14:kx="0" w14:ky="0" w14:algn="tl">
-                                  <w14:schemeClr w14:val="dk1">
-                                    <w14:alpha w14:val="60000"/>
-                                  </w14:schemeClr>
-                                </w14:shadow>
-                                <w14:textOutline w14:w="0" w14:cap="flat" w14:cmpd="sng" w14:algn="ctr">
-                                  <w14:noFill/>
-                                  <w14:prstDash w14:val="solid"/>
-                                  <w14:round/>
-                                </w14:textOutline>
-                              </w:rPr>
-                              <w:t>)</w:t>
+                              <w:t>(7)</w:t>
                             </w:r>
                           </w:p>
                         </w:txbxContent>
@@ -1493,8 +1177,7 @@
           </mc:Choice>
           <mc:Fallback>
             <w:pict>
-              <v:shape w14:anchorId="28EC9474" id="Text Box 13" o:spid="_x0000_s1029" type="#_x0000_t202" style="position:absolute;margin-left:379.2pt;margin-top:217.8pt;width:437.15pt;height:6in;z-index:251672576;visibility:visible;mso-wrap-style:none;mso-wrap-distance-left:9pt;mso-wrap-distance-top:0;mso-wrap-distance-right:9pt;mso-wrap-distance-bottom:0;mso-position-horizontal:absolute;mso-position-horizontal-relative:margin;mso-position-vertical:absolute;mso-position-vertical-relative:text;v-text-anchor:top" o:gfxdata="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" filled="f" stroked="f">
-                <v:fill o:detectmouseclick="t"/>
+              <v:shape w14:anchorId="28EC9474" id="Text Box 13" o:spid="_x0000_s1029" type="#_x0000_t202" style="position:absolute;margin-left:379.2pt;margin-top:217.8pt;width:437.15pt;height:6in;z-index:251672576;visibility:visible;mso-wrap-style:none;mso-wrap-distance-left:9pt;mso-wrap-distance-top:0;mso-wrap-distance-right:9pt;mso-wrap-distance-bottom:0;mso-position-horizontal:absolute;mso-position-horizontal-relative:margin;mso-position-vertical:absolute;mso-position-vertical-relative:text;v-text-anchor:top" o:gfxdata="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" filled="f" stroked="f">
                 <v:textbox style="mso-fit-shape-to-text:t">
                   <w:txbxContent>
                     <w:p>
@@ -1534,45 +1217,7 @@
                             <w14:round/>
                           </w14:textOutline>
                         </w:rPr>
-                        <w:t>(</w:t>
-                      </w:r>
-                      <w:r>
-                        <w:rPr>
-                          <w:rFonts w:ascii="Times New Roman" w:hAnsi="Times New Roman" w:cs="Times New Roman"/>
-                          <w:color w:val="ED7D31" w:themeColor="accent2"/>
-                          <w:sz w:val="26"/>
-                          <w:szCs w:val="26"/>
-                          <w14:shadow w14:blurRad="38100" w14:dist="19050" w14:dir="2700000" w14:sx="100000" w14:sy="100000" w14:kx="0" w14:ky="0" w14:algn="tl">
-                            <w14:schemeClr w14:val="dk1">
-                              <w14:alpha w14:val="60000"/>
-                            </w14:schemeClr>
-                          </w14:shadow>
-                          <w14:textOutline w14:w="0" w14:cap="flat" w14:cmpd="sng" w14:algn="ctr">
-                            <w14:noFill/>
-                            <w14:prstDash w14:val="solid"/>
-                            <w14:round/>
-                          </w14:textOutline>
-                        </w:rPr>
-                        <w:t>7</w:t>
-                      </w:r>
-                      <w:r>
-                        <w:rPr>
-                          <w:rFonts w:ascii="Times New Roman" w:hAnsi="Times New Roman" w:cs="Times New Roman"/>
-                          <w:color w:val="ED7D31" w:themeColor="accent2"/>
-                          <w:sz w:val="26"/>
-                          <w:szCs w:val="26"/>
-                          <w14:shadow w14:blurRad="38100" w14:dist="19050" w14:dir="2700000" w14:sx="100000" w14:sy="100000" w14:kx="0" w14:ky="0" w14:algn="tl">
-                            <w14:schemeClr w14:val="dk1">
-                              <w14:alpha w14:val="60000"/>
-                            </w14:schemeClr>
-                          </w14:shadow>
-                          <w14:textOutline w14:w="0" w14:cap="flat" w14:cmpd="sng" w14:algn="ctr">
-                            <w14:noFill/>
-                            <w14:prstDash w14:val="solid"/>
-                            <w14:round/>
-                          </w14:textOutline>
-                        </w:rPr>
-                        <w:t>)</w:t>
+                        <w:t>(7)</w:t>
                       </w:r>
                     </w:p>
                   </w:txbxContent>
@@ -1659,45 +1304,7 @@
                                   <w14:round/>
                                 </w14:textOutline>
                               </w:rPr>
-                              <w:t>(</w:t>
-                            </w:r>
-                            <w:r>
-                              <w:rPr>
-                                <w:rFonts w:ascii="Times New Roman" w:hAnsi="Times New Roman" w:cs="Times New Roman"/>
-                                <w:color w:val="ED7D31" w:themeColor="accent2"/>
-                                <w:sz w:val="26"/>
-                                <w:szCs w:val="26"/>
-                                <w14:shadow w14:blurRad="38100" w14:dist="19050" w14:dir="2700000" w14:sx="100000" w14:sy="100000" w14:kx="0" w14:ky="0" w14:algn="tl">
-                                  <w14:schemeClr w14:val="dk1">
-                                    <w14:alpha w14:val="60000"/>
-                                  </w14:schemeClr>
-                                </w14:shadow>
-                                <w14:textOutline w14:w="0" w14:cap="flat" w14:cmpd="sng" w14:algn="ctr">
-                                  <w14:noFill/>
-                                  <w14:prstDash w14:val="solid"/>
-                                  <w14:round/>
-                                </w14:textOutline>
-                              </w:rPr>
-                              <w:t>6</w:t>
-                            </w:r>
-                            <w:r>
-                              <w:rPr>
-                                <w:rFonts w:ascii="Times New Roman" w:hAnsi="Times New Roman" w:cs="Times New Roman"/>
-                                <w:color w:val="ED7D31" w:themeColor="accent2"/>
-                                <w:sz w:val="26"/>
-                                <w:szCs w:val="26"/>
-                                <w14:shadow w14:blurRad="38100" w14:dist="19050" w14:dir="2700000" w14:sx="100000" w14:sy="100000" w14:kx="0" w14:ky="0" w14:algn="tl">
-                                  <w14:schemeClr w14:val="dk1">
-                                    <w14:alpha w14:val="60000"/>
-                                  </w14:schemeClr>
-                                </w14:shadow>
-                                <w14:textOutline w14:w="0" w14:cap="flat" w14:cmpd="sng" w14:algn="ctr">
-                                  <w14:noFill/>
-                                  <w14:prstDash w14:val="solid"/>
-                                  <w14:round/>
-                                </w14:textOutline>
-                              </w:rPr>
-                              <w:t>)</w:t>
+                              <w:t>(6)</w:t>
                             </w:r>
                           </w:p>
                         </w:txbxContent>
@@ -1716,8 +1323,7 @@
           </mc:Choice>
           <mc:Fallback>
             <w:pict>
-              <v:shape w14:anchorId="35F97953" id="Text Box 12" o:spid="_x0000_s1030" type="#_x0000_t202" style="position:absolute;margin-left:379.2pt;margin-top:185.4pt;width:437.15pt;height:6in;z-index:251670528;visibility:visible;mso-wrap-style:none;mso-wrap-distance-left:9pt;mso-wrap-distance-top:0;mso-wrap-distance-right:9pt;mso-wrap-distance-bottom:0;mso-position-horizontal:absolute;mso-position-horizontal-relative:margin;mso-position-vertical:absolute;mso-position-vertical-relative:text;v-text-anchor:top" o:gfxdata="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" filled="f" stroked="f">
-                <v:fill o:detectmouseclick="t"/>
+              <v:shape w14:anchorId="35F97953" id="Text Box 12" o:spid="_x0000_s1030" type="#_x0000_t202" style="position:absolute;margin-left:379.2pt;margin-top:185.4pt;width:437.15pt;height:6in;z-index:251670528;visibility:visible;mso-wrap-style:none;mso-wrap-distance-left:9pt;mso-wrap-distance-top:0;mso-wrap-distance-right:9pt;mso-wrap-distance-bottom:0;mso-position-horizontal:absolute;mso-position-horizontal-relative:margin;mso-position-vertical:absolute;mso-position-vertical-relative:text;v-text-anchor:top" o:gfxdata="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" filled="f" stroked="f">
                 <v:textbox style="mso-fit-shape-to-text:t">
                   <w:txbxContent>
                     <w:p>
@@ -1757,45 +1363,7 @@
                             <w14:round/>
                           </w14:textOutline>
                         </w:rPr>
-                        <w:t>(</w:t>
-                      </w:r>
-                      <w:r>
-                        <w:rPr>
-                          <w:rFonts w:ascii="Times New Roman" w:hAnsi="Times New Roman" w:cs="Times New Roman"/>
-                          <w:color w:val="ED7D31" w:themeColor="accent2"/>
-                          <w:sz w:val="26"/>
-                          <w:szCs w:val="26"/>
-                          <w14:shadow w14:blurRad="38100" w14:dist="19050" w14:dir="2700000" w14:sx="100000" w14:sy="100000" w14:kx="0" w14:ky="0" w14:algn="tl">
-                            <w14:schemeClr w14:val="dk1">
-                              <w14:alpha w14:val="60000"/>
-                            </w14:schemeClr>
-                          </w14:shadow>
-                          <w14:textOutline w14:w="0" w14:cap="flat" w14:cmpd="sng" w14:algn="ctr">
-                            <w14:noFill/>
-                            <w14:prstDash w14:val="solid"/>
-                            <w14:round/>
-                          </w14:textOutline>
-                        </w:rPr>
-                        <w:t>6</w:t>
-                      </w:r>
-                      <w:r>
-                        <w:rPr>
-                          <w:rFonts w:ascii="Times New Roman" w:hAnsi="Times New Roman" w:cs="Times New Roman"/>
-                          <w:color w:val="ED7D31" w:themeColor="accent2"/>
-                          <w:sz w:val="26"/>
-                          <w:szCs w:val="26"/>
-                          <w14:shadow w14:blurRad="38100" w14:dist="19050" w14:dir="2700000" w14:sx="100000" w14:sy="100000" w14:kx="0" w14:ky="0" w14:algn="tl">
-                            <w14:schemeClr w14:val="dk1">
-                              <w14:alpha w14:val="60000"/>
-                            </w14:schemeClr>
-                          </w14:shadow>
-                          <w14:textOutline w14:w="0" w14:cap="flat" w14:cmpd="sng" w14:algn="ctr">
-                            <w14:noFill/>
-                            <w14:prstDash w14:val="solid"/>
-                            <w14:round/>
-                          </w14:textOutline>
-                        </w:rPr>
-                        <w:t>)</w:t>
+                        <w:t>(6)</w:t>
                       </w:r>
                     </w:p>
                   </w:txbxContent>
@@ -1882,45 +1450,7 @@
                                   <w14:round/>
                                 </w14:textOutline>
                               </w:rPr>
-                              <w:t>(</w:t>
-                            </w:r>
-                            <w:r>
-                              <w:rPr>
-                                <w:rFonts w:ascii="Times New Roman" w:hAnsi="Times New Roman" w:cs="Times New Roman"/>
-                                <w:color w:val="ED7D31" w:themeColor="accent2"/>
-                                <w:sz w:val="26"/>
-                                <w:szCs w:val="26"/>
-                                <w14:shadow w14:blurRad="38100" w14:dist="19050" w14:dir="2700000" w14:sx="100000" w14:sy="100000" w14:kx="0" w14:ky="0" w14:algn="tl">
-                                  <w14:schemeClr w14:val="dk1">
-                                    <w14:alpha w14:val="60000"/>
-                                  </w14:schemeClr>
-                                </w14:shadow>
-                                <w14:textOutline w14:w="0" w14:cap="flat" w14:cmpd="sng" w14:algn="ctr">
-                                  <w14:noFill/>
-                                  <w14:prstDash w14:val="solid"/>
-                                  <w14:round/>
-                                </w14:textOutline>
-                              </w:rPr>
-                              <w:t>5</w:t>
-                            </w:r>
-                            <w:r>
-                              <w:rPr>
-                                <w:rFonts w:ascii="Times New Roman" w:hAnsi="Times New Roman" w:cs="Times New Roman"/>
-                                <w:color w:val="ED7D31" w:themeColor="accent2"/>
-                                <w:sz w:val="26"/>
-                                <w:szCs w:val="26"/>
-                                <w14:shadow w14:blurRad="38100" w14:dist="19050" w14:dir="2700000" w14:sx="100000" w14:sy="100000" w14:kx="0" w14:ky="0" w14:algn="tl">
-                                  <w14:schemeClr w14:val="dk1">
-                                    <w14:alpha w14:val="60000"/>
-                                  </w14:schemeClr>
-                                </w14:shadow>
-                                <w14:textOutline w14:w="0" w14:cap="flat" w14:cmpd="sng" w14:algn="ctr">
-                                  <w14:noFill/>
-                                  <w14:prstDash w14:val="solid"/>
-                                  <w14:round/>
-                                </w14:textOutline>
-                              </w:rPr>
-                              <w:t>)</w:t>
+                              <w:t>(5)</w:t>
                             </w:r>
                           </w:p>
                         </w:txbxContent>
@@ -1939,8 +1469,7 @@
           </mc:Choice>
           <mc:Fallback>
             <w:pict>
-              <v:shape w14:anchorId="3D9B943F" id="Text Box 10" o:spid="_x0000_s1031" type="#_x0000_t202" style="position:absolute;margin-left:240pt;margin-top:156.3pt;width:437.15pt;height:6in;z-index:251668480;visibility:visible;mso-wrap-style:none;mso-wrap-distance-left:9pt;mso-wrap-distance-top:0;mso-wrap-distance-right:9pt;mso-wrap-distance-bottom:0;mso-position-horizontal:absolute;mso-position-horizontal-relative:margin;mso-position-vertical:absolute;mso-position-vertical-relative:text;v-text-anchor:top" o:gfxdata="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" filled="f" stroked="f">
-                <v:fill o:detectmouseclick="t"/>
+              <v:shape w14:anchorId="3D9B943F" id="Text Box 10" o:spid="_x0000_s1031" type="#_x0000_t202" style="position:absolute;margin-left:240pt;margin-top:156.3pt;width:437.15pt;height:6in;z-index:251668480;visibility:visible;mso-wrap-style:none;mso-wrap-distance-left:9pt;mso-wrap-distance-top:0;mso-wrap-distance-right:9pt;mso-wrap-distance-bottom:0;mso-position-horizontal:absolute;mso-position-horizontal-relative:margin;mso-position-vertical:absolute;mso-position-vertical-relative:text;v-text-anchor:top" o:gfxdata="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" filled="f" stroked="f">
                 <v:textbox style="mso-fit-shape-to-text:t">
                   <w:txbxContent>
                     <w:p>
@@ -1980,45 +1509,7 @@
                             <w14:round/>
                           </w14:textOutline>
                         </w:rPr>
-                        <w:t>(</w:t>
-                      </w:r>
-                      <w:r>
-                        <w:rPr>
-                          <w:rFonts w:ascii="Times New Roman" w:hAnsi="Times New Roman" w:cs="Times New Roman"/>
-                          <w:color w:val="ED7D31" w:themeColor="accent2"/>
-                          <w:sz w:val="26"/>
-                          <w:szCs w:val="26"/>
-                          <w14:shadow w14:blurRad="38100" w14:dist="19050" w14:dir="2700000" w14:sx="100000" w14:sy="100000" w14:kx="0" w14:ky="0" w14:algn="tl">
-                            <w14:schemeClr w14:val="dk1">
-                              <w14:alpha w14:val="60000"/>
-                            </w14:schemeClr>
-                          </w14:shadow>
-                          <w14:textOutline w14:w="0" w14:cap="flat" w14:cmpd="sng" w14:algn="ctr">
-                            <w14:noFill/>
-                            <w14:prstDash w14:val="solid"/>
-                            <w14:round/>
-                          </w14:textOutline>
-                        </w:rPr>
-                        <w:t>5</w:t>
-                      </w:r>
-                      <w:r>
-                        <w:rPr>
-                          <w:rFonts w:ascii="Times New Roman" w:hAnsi="Times New Roman" w:cs="Times New Roman"/>
-                          <w:color w:val="ED7D31" w:themeColor="accent2"/>
-                          <w:sz w:val="26"/>
-                          <w:szCs w:val="26"/>
-                          <w14:shadow w14:blurRad="38100" w14:dist="19050" w14:dir="2700000" w14:sx="100000" w14:sy="100000" w14:kx="0" w14:ky="0" w14:algn="tl">
-                            <w14:schemeClr w14:val="dk1">
-                              <w14:alpha w14:val="60000"/>
-                            </w14:schemeClr>
-                          </w14:shadow>
-                          <w14:textOutline w14:w="0" w14:cap="flat" w14:cmpd="sng" w14:algn="ctr">
-                            <w14:noFill/>
-                            <w14:prstDash w14:val="solid"/>
-                            <w14:round/>
-                          </w14:textOutline>
-                        </w:rPr>
-                        <w:t>)</w:t>
+                        <w:t>(5)</w:t>
                       </w:r>
                     </w:p>
                   </w:txbxContent>
@@ -2105,45 +1596,7 @@
                                   <w14:round/>
                                 </w14:textOutline>
                               </w:rPr>
-                              <w:t>(</w:t>
-                            </w:r>
-                            <w:r>
-                              <w:rPr>
-                                <w:rFonts w:ascii="Times New Roman" w:hAnsi="Times New Roman" w:cs="Times New Roman"/>
-                                <w:color w:val="ED7D31" w:themeColor="accent2"/>
-                                <w:sz w:val="26"/>
-                                <w:szCs w:val="26"/>
-                                <w14:shadow w14:blurRad="38100" w14:dist="19050" w14:dir="2700000" w14:sx="100000" w14:sy="100000" w14:kx="0" w14:ky="0" w14:algn="tl">
-                                  <w14:schemeClr w14:val="dk1">
-                                    <w14:alpha w14:val="60000"/>
-                                  </w14:schemeClr>
-                                </w14:shadow>
-                                <w14:textOutline w14:w="0" w14:cap="flat" w14:cmpd="sng" w14:algn="ctr">
-                                  <w14:noFill/>
-                                  <w14:prstDash w14:val="solid"/>
-                                  <w14:round/>
-                                </w14:textOutline>
-                              </w:rPr>
-                              <w:t>4</w:t>
-                            </w:r>
-                            <w:r>
-                              <w:rPr>
-                                <w:rFonts w:ascii="Times New Roman" w:hAnsi="Times New Roman" w:cs="Times New Roman"/>
-                                <w:color w:val="ED7D31" w:themeColor="accent2"/>
-                                <w:sz w:val="26"/>
-                                <w:szCs w:val="26"/>
-                                <w14:shadow w14:blurRad="38100" w14:dist="19050" w14:dir="2700000" w14:sx="100000" w14:sy="100000" w14:kx="0" w14:ky="0" w14:algn="tl">
-                                  <w14:schemeClr w14:val="dk1">
-                                    <w14:alpha w14:val="60000"/>
-                                  </w14:schemeClr>
-                                </w14:shadow>
-                                <w14:textOutline w14:w="0" w14:cap="flat" w14:cmpd="sng" w14:algn="ctr">
-                                  <w14:noFill/>
-                                  <w14:prstDash w14:val="solid"/>
-                                  <w14:round/>
-                                </w14:textOutline>
-                              </w:rPr>
-                              <w:t>)</w:t>
+                              <w:t>(4)</w:t>
                             </w:r>
                           </w:p>
                         </w:txbxContent>
@@ -2162,8 +1615,7 @@
           </mc:Choice>
           <mc:Fallback>
             <w:pict>
-              <v:shape w14:anchorId="165EAB34" id="Text Box 9" o:spid="_x0000_s1032" type="#_x0000_t202" style="position:absolute;margin-left:255.6pt;margin-top:123.3pt;width:437.15pt;height:6in;z-index:251666432;visibility:visible;mso-wrap-style:none;mso-wrap-distance-left:9pt;mso-wrap-distance-top:0;mso-wrap-distance-right:9pt;mso-wrap-distance-bottom:0;mso-position-horizontal:absolute;mso-position-horizontal-relative:margin;mso-position-vertical:absolute;mso-position-vertical-relative:text;v-text-anchor:top" o:gfxdata="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" filled="f" stroked="f">
-                <v:fill o:detectmouseclick="t"/>
+              <v:shape w14:anchorId="165EAB34" id="Text Box 9" o:spid="_x0000_s1032" type="#_x0000_t202" style="position:absolute;margin-left:255.6pt;margin-top:123.3pt;width:437.15pt;height:6in;z-index:251666432;visibility:visible;mso-wrap-style:none;mso-wrap-distance-left:9pt;mso-wrap-distance-top:0;mso-wrap-distance-right:9pt;mso-wrap-distance-bottom:0;mso-position-horizontal:absolute;mso-position-horizontal-relative:margin;mso-position-vertical:absolute;mso-position-vertical-relative:text;v-text-anchor:top" o:gfxdata="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" filled="f" stroked="f">
                 <v:textbox style="mso-fit-shape-to-text:t">
                   <w:txbxContent>
                     <w:p>
@@ -2203,45 +1655,7 @@
                             <w14:round/>
                           </w14:textOutline>
                         </w:rPr>
-                        <w:t>(</w:t>
-                      </w:r>
-                      <w:r>
-                        <w:rPr>
-                          <w:rFonts w:ascii="Times New Roman" w:hAnsi="Times New Roman" w:cs="Times New Roman"/>
-                          <w:color w:val="ED7D31" w:themeColor="accent2"/>
-                          <w:sz w:val="26"/>
-                          <w:szCs w:val="26"/>
-                          <w14:shadow w14:blurRad="38100" w14:dist="19050" w14:dir="2700000" w14:sx="100000" w14:sy="100000" w14:kx="0" w14:ky="0" w14:algn="tl">
-                            <w14:schemeClr w14:val="dk1">
-                              <w14:alpha w14:val="60000"/>
-                            </w14:schemeClr>
-                          </w14:shadow>
-                          <w14:textOutline w14:w="0" w14:cap="flat" w14:cmpd="sng" w14:algn="ctr">
-                            <w14:noFill/>
-                            <w14:prstDash w14:val="solid"/>
-                            <w14:round/>
-                          </w14:textOutline>
-                        </w:rPr>
-                        <w:t>4</w:t>
-                      </w:r>
-                      <w:r>
-                        <w:rPr>
-                          <w:rFonts w:ascii="Times New Roman" w:hAnsi="Times New Roman" w:cs="Times New Roman"/>
-                          <w:color w:val="ED7D31" w:themeColor="accent2"/>
-                          <w:sz w:val="26"/>
-                          <w:szCs w:val="26"/>
-                          <w14:shadow w14:blurRad="38100" w14:dist="19050" w14:dir="2700000" w14:sx="100000" w14:sy="100000" w14:kx="0" w14:ky="0" w14:algn="tl">
-                            <w14:schemeClr w14:val="dk1">
-                              <w14:alpha w14:val="60000"/>
-                            </w14:schemeClr>
-                          </w14:shadow>
-                          <w14:textOutline w14:w="0" w14:cap="flat" w14:cmpd="sng" w14:algn="ctr">
-                            <w14:noFill/>
-                            <w14:prstDash w14:val="solid"/>
-                            <w14:round/>
-                          </w14:textOutline>
-                        </w:rPr>
-                        <w:t>)</w:t>
+                        <w:t>(4)</w:t>
                       </w:r>
                     </w:p>
                   </w:txbxContent>
@@ -2328,45 +1742,7 @@
                                   <w14:round/>
                                 </w14:textOutline>
                               </w:rPr>
-                              <w:t>(</w:t>
-                            </w:r>
-                            <w:r>
-                              <w:rPr>
-                                <w:rFonts w:ascii="Times New Roman" w:hAnsi="Times New Roman" w:cs="Times New Roman"/>
-                                <w:color w:val="ED7D31" w:themeColor="accent2"/>
-                                <w:sz w:val="26"/>
-                                <w:szCs w:val="26"/>
-                                <w14:shadow w14:blurRad="38100" w14:dist="19050" w14:dir="2700000" w14:sx="100000" w14:sy="100000" w14:kx="0" w14:ky="0" w14:algn="tl">
-                                  <w14:schemeClr w14:val="dk1">
-                                    <w14:alpha w14:val="60000"/>
-                                  </w14:schemeClr>
-                                </w14:shadow>
-                                <w14:textOutline w14:w="0" w14:cap="flat" w14:cmpd="sng" w14:algn="ctr">
-                                  <w14:noFill/>
-                                  <w14:prstDash w14:val="solid"/>
-                                  <w14:round/>
-                                </w14:textOutline>
-                              </w:rPr>
-                              <w:t>3</w:t>
-                            </w:r>
-                            <w:r>
-                              <w:rPr>
-                                <w:rFonts w:ascii="Times New Roman" w:hAnsi="Times New Roman" w:cs="Times New Roman"/>
-                                <w:color w:val="ED7D31" w:themeColor="accent2"/>
-                                <w:sz w:val="26"/>
-                                <w:szCs w:val="26"/>
-                                <w14:shadow w14:blurRad="38100" w14:dist="19050" w14:dir="2700000" w14:sx="100000" w14:sy="100000" w14:kx="0" w14:ky="0" w14:algn="tl">
-                                  <w14:schemeClr w14:val="dk1">
-                                    <w14:alpha w14:val="60000"/>
-                                  </w14:schemeClr>
-                                </w14:shadow>
-                                <w14:textOutline w14:w="0" w14:cap="flat" w14:cmpd="sng" w14:algn="ctr">
-                                  <w14:noFill/>
-                                  <w14:prstDash w14:val="solid"/>
-                                  <w14:round/>
-                                </w14:textOutline>
-                              </w:rPr>
-                              <w:t>)</w:t>
+                              <w:t>(3)</w:t>
                             </w:r>
                           </w:p>
                         </w:txbxContent>
@@ -2385,8 +1761,7 @@
           </mc:Choice>
           <mc:Fallback>
             <w:pict>
-              <v:shape w14:anchorId="7B31E0BB" id="Text Box 8" o:spid="_x0000_s1033" type="#_x0000_t202" style="position:absolute;margin-left:0;margin-top:90pt;width:437.15pt;height:6in;z-index:251664384;visibility:visible;mso-wrap-style:none;mso-wrap-distance-left:9pt;mso-wrap-distance-top:0;mso-wrap-distance-right:9pt;mso-wrap-distance-bottom:0;mso-position-horizontal:center;mso-position-horizontal-relative:margin;mso-position-vertical:absolute;mso-position-vertical-relative:text;v-text-anchor:top" o:gfxdata="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" filled="f" stroked="f">
-                <v:fill o:detectmouseclick="t"/>
+              <v:shape w14:anchorId="7B31E0BB" id="Text Box 8" o:spid="_x0000_s1033" type="#_x0000_t202" style="position:absolute;margin-left:0;margin-top:90pt;width:437.15pt;height:6in;z-index:251664384;visibility:visible;mso-wrap-style:none;mso-wrap-distance-left:9pt;mso-wrap-distance-top:0;mso-wrap-distance-right:9pt;mso-wrap-distance-bottom:0;mso-position-horizontal:center;mso-position-horizontal-relative:margin;mso-position-vertical:absolute;mso-position-vertical-relative:text;v-text-anchor:top" o:gfxdata="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" filled="f" stroked="f">
                 <v:textbox style="mso-fit-shape-to-text:t">
                   <w:txbxContent>
                     <w:p>
@@ -2426,45 +1801,7 @@
                             <w14:round/>
                           </w14:textOutline>
                         </w:rPr>
-                        <w:t>(</w:t>
-                      </w:r>
-                      <w:r>
-                        <w:rPr>
-                          <w:rFonts w:ascii="Times New Roman" w:hAnsi="Times New Roman" w:cs="Times New Roman"/>
-                          <w:color w:val="ED7D31" w:themeColor="accent2"/>
-                          <w:sz w:val="26"/>
-                          <w:szCs w:val="26"/>
-                          <w14:shadow w14:blurRad="38100" w14:dist="19050" w14:dir="2700000" w14:sx="100000" w14:sy="100000" w14:kx="0" w14:ky="0" w14:algn="tl">
-                            <w14:schemeClr w14:val="dk1">
-                              <w14:alpha w14:val="60000"/>
-                            </w14:schemeClr>
-                          </w14:shadow>
-                          <w14:textOutline w14:w="0" w14:cap="flat" w14:cmpd="sng" w14:algn="ctr">
-                            <w14:noFill/>
-                            <w14:prstDash w14:val="solid"/>
-                            <w14:round/>
-                          </w14:textOutline>
-                        </w:rPr>
-                        <w:t>3</w:t>
-                      </w:r>
-                      <w:r>
-                        <w:rPr>
-                          <w:rFonts w:ascii="Times New Roman" w:hAnsi="Times New Roman" w:cs="Times New Roman"/>
-                          <w:color w:val="ED7D31" w:themeColor="accent2"/>
-                          <w:sz w:val="26"/>
-                          <w:szCs w:val="26"/>
-                          <w14:shadow w14:blurRad="38100" w14:dist="19050" w14:dir="2700000" w14:sx="100000" w14:sy="100000" w14:kx="0" w14:ky="0" w14:algn="tl">
-                            <w14:schemeClr w14:val="dk1">
-                              <w14:alpha w14:val="60000"/>
-                            </w14:schemeClr>
-                          </w14:shadow>
-                          <w14:textOutline w14:w="0" w14:cap="flat" w14:cmpd="sng" w14:algn="ctr">
-                            <w14:noFill/>
-                            <w14:prstDash w14:val="solid"/>
-                            <w14:round/>
-                          </w14:textOutline>
-                        </w:rPr>
-                        <w:t>)</w:t>
+                        <w:t>(3)</w:t>
                       </w:r>
                     </w:p>
                   </w:txbxContent>
@@ -2551,45 +1888,7 @@
                                   <w14:round/>
                                 </w14:textOutline>
                               </w:rPr>
-                              <w:t>(</w:t>
-                            </w:r>
-                            <w:r>
-                              <w:rPr>
-                                <w:rFonts w:ascii="Times New Roman" w:hAnsi="Times New Roman" w:cs="Times New Roman"/>
-                                <w:color w:val="ED7D31" w:themeColor="accent2"/>
-                                <w:sz w:val="26"/>
-                                <w:szCs w:val="26"/>
-                                <w14:shadow w14:blurRad="38100" w14:dist="19050" w14:dir="2700000" w14:sx="100000" w14:sy="100000" w14:kx="0" w14:ky="0" w14:algn="tl">
-                                  <w14:schemeClr w14:val="dk1">
-                                    <w14:alpha w14:val="60000"/>
-                                  </w14:schemeClr>
-                                </w14:shadow>
-                                <w14:textOutline w14:w="0" w14:cap="flat" w14:cmpd="sng" w14:algn="ctr">
-                                  <w14:noFill/>
-                                  <w14:prstDash w14:val="solid"/>
-                                  <w14:round/>
-                                </w14:textOutline>
-                              </w:rPr>
-                              <w:t>2</w:t>
-                            </w:r>
-                            <w:r>
-                              <w:rPr>
-                                <w:rFonts w:ascii="Times New Roman" w:hAnsi="Times New Roman" w:cs="Times New Roman"/>
-                                <w:color w:val="ED7D31" w:themeColor="accent2"/>
-                                <w:sz w:val="26"/>
-                                <w:szCs w:val="26"/>
-                                <w14:shadow w14:blurRad="38100" w14:dist="19050" w14:dir="2700000" w14:sx="100000" w14:sy="100000" w14:kx="0" w14:ky="0" w14:algn="tl">
-                                  <w14:schemeClr w14:val="dk1">
-                                    <w14:alpha w14:val="60000"/>
-                                  </w14:schemeClr>
-                                </w14:shadow>
-                                <w14:textOutline w14:w="0" w14:cap="flat" w14:cmpd="sng" w14:algn="ctr">
-                                  <w14:noFill/>
-                                  <w14:prstDash w14:val="solid"/>
-                                  <w14:round/>
-                                </w14:textOutline>
-                              </w:rPr>
-                              <w:t>)</w:t>
+                              <w:t>(2)</w:t>
                             </w:r>
                           </w:p>
                         </w:txbxContent>
@@ -2608,8 +1907,7 @@
           </mc:Choice>
           <mc:Fallback>
             <w:pict>
-              <v:shape w14:anchorId="5C5EC1E9" id="Text Box 5" o:spid="_x0000_s1034" type="#_x0000_t202" style="position:absolute;margin-left:382.2pt;margin-top:58.95pt;width:437.15pt;height:6in;z-index:251662336;visibility:visible;mso-wrap-style:none;mso-wrap-distance-left:9pt;mso-wrap-distance-top:0;mso-wrap-distance-right:9pt;mso-wrap-distance-bottom:0;mso-position-horizontal:absolute;mso-position-horizontal-relative:margin;mso-position-vertical:absolute;mso-position-vertical-relative:text;v-text-anchor:top" o:gfxdata="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" filled="f" stroked="f">
-                <v:fill o:detectmouseclick="t"/>
+              <v:shape w14:anchorId="5C5EC1E9" id="Text Box 5" o:spid="_x0000_s1034" type="#_x0000_t202" style="position:absolute;margin-left:382.2pt;margin-top:58.95pt;width:437.15pt;height:6in;z-index:251662336;visibility:visible;mso-wrap-style:none;mso-wrap-distance-left:9pt;mso-wrap-distance-top:0;mso-wrap-distance-right:9pt;mso-wrap-distance-bottom:0;mso-position-horizontal:absolute;mso-position-horizontal-relative:margin;mso-position-vertical:absolute;mso-position-vertical-relative:text;v-text-anchor:top" o:gfxdata="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" filled="f" stroked="f">
                 <v:textbox style="mso-fit-shape-to-text:t">
                   <w:txbxContent>
                     <w:p>
@@ -2649,45 +1947,7 @@
                             <w14:round/>
                           </w14:textOutline>
                         </w:rPr>
-                        <w:t>(</w:t>
-                      </w:r>
-                      <w:r>
-                        <w:rPr>
-                          <w:rFonts w:ascii="Times New Roman" w:hAnsi="Times New Roman" w:cs="Times New Roman"/>
-                          <w:color w:val="ED7D31" w:themeColor="accent2"/>
-                          <w:sz w:val="26"/>
-                          <w:szCs w:val="26"/>
-                          <w14:shadow w14:blurRad="38100" w14:dist="19050" w14:dir="2700000" w14:sx="100000" w14:sy="100000" w14:kx="0" w14:ky="0" w14:algn="tl">
-                            <w14:schemeClr w14:val="dk1">
-                              <w14:alpha w14:val="60000"/>
-                            </w14:schemeClr>
-                          </w14:shadow>
-                          <w14:textOutline w14:w="0" w14:cap="flat" w14:cmpd="sng" w14:algn="ctr">
-                            <w14:noFill/>
-                            <w14:prstDash w14:val="solid"/>
-                            <w14:round/>
-                          </w14:textOutline>
-                        </w:rPr>
-                        <w:t>2</w:t>
-                      </w:r>
-                      <w:r>
-                        <w:rPr>
-                          <w:rFonts w:ascii="Times New Roman" w:hAnsi="Times New Roman" w:cs="Times New Roman"/>
-                          <w:color w:val="ED7D31" w:themeColor="accent2"/>
-                          <w:sz w:val="26"/>
-                          <w:szCs w:val="26"/>
-                          <w14:shadow w14:blurRad="38100" w14:dist="19050" w14:dir="2700000" w14:sx="100000" w14:sy="100000" w14:kx="0" w14:ky="0" w14:algn="tl">
-                            <w14:schemeClr w14:val="dk1">
-                              <w14:alpha w14:val="60000"/>
-                            </w14:schemeClr>
-                          </w14:shadow>
-                          <w14:textOutline w14:w="0" w14:cap="flat" w14:cmpd="sng" w14:algn="ctr">
-                            <w14:noFill/>
-                            <w14:prstDash w14:val="solid"/>
-                            <w14:round/>
-                          </w14:textOutline>
-                        </w:rPr>
-                        <w:t>)</w:t>
+                        <w:t>(2)</w:t>
                       </w:r>
                     </w:p>
                   </w:txbxContent>
@@ -2705,7 +1965,7 @@
         <mc:AlternateContent>
           <mc:Choice Requires="wps">
             <w:drawing>
-              <wp:anchor distT="0" distB="0" distL="114300" distR="114300" simplePos="0" relativeHeight="251660288" behindDoc="0" locked="0" layoutInCell="1" allowOverlap="1" wp14:anchorId="2869A5E0" wp14:editId="6DFF589C">
+              <wp:anchor distT="0" distB="0" distL="114300" distR="114300" simplePos="0" relativeHeight="251660288" behindDoc="0" locked="0" layoutInCell="1" allowOverlap="1" wp14:anchorId="2869A5E0" wp14:editId="5BB118CF">
                 <wp:simplePos x="0" y="0"/>
                 <wp:positionH relativeFrom="margin">
                   <wp:align>center</wp:align>
@@ -2793,8 +2053,7 @@
           </mc:Choice>
           <mc:Fallback>
             <w:pict>
-              <v:shape w14:anchorId="2869A5E0" id="Text Box 4" o:spid="_x0000_s1035" type="#_x0000_t202" style="position:absolute;margin-left:0;margin-top:57.75pt;width:437.15pt;height:6in;z-index:251660288;visibility:visible;mso-wrap-style:none;mso-wrap-distance-left:9pt;mso-wrap-distance-top:0;mso-wrap-distance-right:9pt;mso-wrap-distance-bottom:0;mso-position-horizontal:center;mso-position-horizontal-relative:margin;mso-position-vertical:absolute;mso-position-vertical-relative:text;v-text-anchor:top" o:gfxdata="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" filled="f" stroked="f">
-                <v:fill o:detectmouseclick="t"/>
+              <v:shape w14:anchorId="2869A5E0" id="Text Box 4" o:spid="_x0000_s1035" type="#_x0000_t202" style="position:absolute;margin-left:0;margin-top:57.75pt;width:437.15pt;height:6in;z-index:251660288;visibility:visible;mso-wrap-style:none;mso-wrap-distance-left:9pt;mso-wrap-distance-top:0;mso-wrap-distance-right:9pt;mso-wrap-distance-bottom:0;mso-position-horizontal:center;mso-position-horizontal-relative:margin;mso-position-vertical:absolute;mso-position-vertical-relative:text;v-text-anchor:top" o:gfxdata="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" filled="f" stroked="f">
                 <v:textbox style="mso-fit-shape-to-text:t">
                   <w:txbxContent>
                     <w:p>
@@ -2852,25 +2111,9 @@
           <w:szCs w:val="26"/>
         </w:rPr>
         <w:drawing>
-          <wp:anchor distT="0" distB="0" distL="114300" distR="114300" simplePos="0" relativeHeight="251658240" behindDoc="1" locked="0" layoutInCell="1" allowOverlap="1" wp14:anchorId="7B880A2C" wp14:editId="6EDE46DC">
-            <wp:simplePos x="0" y="0"/>
-            <wp:positionH relativeFrom="column">
-              <wp:posOffset>0</wp:posOffset>
-            </wp:positionH>
-            <wp:positionV relativeFrom="paragraph">
-              <wp:posOffset>1905</wp:posOffset>
-            </wp:positionV>
-            <wp:extent cx="5551805" cy="5486400"/>
-            <wp:effectExtent l="0" t="0" r="0" b="0"/>
-            <wp:wrapTight wrapText="bothSides">
-              <wp:wrapPolygon edited="0">
-                <wp:start x="0" y="0"/>
-                <wp:lineTo x="0" y="21525"/>
-                <wp:lineTo x="21494" y="21525"/>
-                <wp:lineTo x="21494" y="0"/>
-                <wp:lineTo x="0" y="0"/>
-              </wp:wrapPolygon>
-            </wp:wrapTight>
+          <wp:inline distT="0" distB="0" distL="0" distR="0" wp14:anchorId="2AB262E1" wp14:editId="1457E4FC">
+            <wp:extent cx="5562038" cy="5554980"/>
+            <wp:effectExtent l="0" t="0" r="635" b="7620"/>
             <wp:docPr id="1" name="Picture 1"/>
             <wp:cNvGraphicFramePr>
               <a:graphicFrameLocks xmlns:a="http://schemas.openxmlformats.org/drawingml/2006/main" noChangeAspect="1"/>
@@ -2883,13 +2126,7 @@
                     <pic:cNvPicPr/>
                   </pic:nvPicPr>
                   <pic:blipFill>
-                    <a:blip r:embed="rId6">
-                      <a:extLst>
-                        <a:ext uri="{28A0092B-C50C-407E-A947-70E740481C1C}">
-                          <a14:useLocalDpi xmlns:a14="http://schemas.microsoft.com/office/drawing/2010/main" val="0"/>
-                        </a:ext>
-                      </a:extLst>
-                    </a:blip>
+                    <a:blip r:embed="rId6"/>
                     <a:stretch>
                       <a:fillRect/>
                     </a:stretch>
@@ -2897,7 +2134,7 @@
                   <pic:spPr>
                     <a:xfrm>
                       <a:off x="0" y="0"/>
-                      <a:ext cx="5551805" cy="5486400"/>
+                      <a:ext cx="5576229" cy="5569153"/>
                     </a:xfrm>
                     <a:prstGeom prst="rect">
                       <a:avLst/>
@@ -2906,13 +2143,7 @@
                 </pic:pic>
               </a:graphicData>
             </a:graphic>
-            <wp14:sizeRelH relativeFrom="margin">
-              <wp14:pctWidth>0</wp14:pctWidth>
-            </wp14:sizeRelH>
-            <wp14:sizeRelV relativeFrom="margin">
-              <wp14:pctHeight>0</wp14:pctHeight>
-            </wp14:sizeRelV>
-          </wp:anchor>
+          </wp:inline>
         </w:drawing>
       </w:r>
     </w:p>
@@ -2935,6 +2166,7 @@
           <w:sz w:val="26"/>
           <w:szCs w:val="26"/>
         </w:rPr>
+        <w:lastRenderedPageBreak/>
         <w:t>Giải thích:</w:t>
       </w:r>
     </w:p>
@@ -2949,11 +2181,19 @@
       <w:r>
         <w:rPr>
           <w:rFonts w:ascii="Times New Roman" w:hAnsi="Times New Roman" w:cs="Times New Roman"/>
-          <w:sz w:val="26"/>
-          <w:szCs w:val="26"/>
-        </w:rPr>
-        <w:lastRenderedPageBreak/>
-        <w:t>(1),(2) Nhập họ tên</w:t>
+          <w:color w:val="ED7D31" w:themeColor="accent2"/>
+          <w:sz w:val="26"/>
+          <w:szCs w:val="26"/>
+        </w:rPr>
+        <w:t xml:space="preserve">(1),(2) </w:t>
+      </w:r>
+      <w:r>
+        <w:rPr>
+          <w:rFonts w:ascii="Times New Roman" w:hAnsi="Times New Roman" w:cs="Times New Roman"/>
+          <w:sz w:val="26"/>
+          <w:szCs w:val="26"/>
+        </w:rPr>
+        <w:t>Nhập họ tên</w:t>
       </w:r>
       <w:r>
         <w:rPr>
@@ -2983,10 +2223,19 @@
       <w:r>
         <w:rPr>
           <w:rFonts w:ascii="Times New Roman" w:hAnsi="Times New Roman" w:cs="Times New Roman"/>
-          <w:sz w:val="26"/>
-          <w:szCs w:val="26"/>
-        </w:rPr>
-        <w:t xml:space="preserve">(3) Nhập </w:t>
+          <w:color w:val="ED7D31" w:themeColor="accent2"/>
+          <w:sz w:val="26"/>
+          <w:szCs w:val="26"/>
+        </w:rPr>
+        <w:t xml:space="preserve">(3) </w:t>
+      </w:r>
+      <w:r>
+        <w:rPr>
+          <w:rFonts w:ascii="Times New Roman" w:hAnsi="Times New Roman" w:cs="Times New Roman"/>
+          <w:sz w:val="26"/>
+          <w:szCs w:val="26"/>
+        </w:rPr>
+        <w:t xml:space="preserve">Nhập </w:t>
       </w:r>
       <w:r>
         <w:rPr>
@@ -3016,26 +2265,27 @@
       <w:r>
         <w:rPr>
           <w:rFonts w:ascii="Times New Roman" w:hAnsi="Times New Roman" w:cs="Times New Roman"/>
-          <w:sz w:val="26"/>
-          <w:szCs w:val="26"/>
-        </w:rPr>
-        <w:t>(4) Chọn giới tính</w:t>
-      </w:r>
-      <w:r>
-        <w:rPr>
-          <w:rFonts w:ascii="Times New Roman" w:hAnsi="Times New Roman" w:cs="Times New Roman"/>
-          <w:sz w:val="26"/>
-          <w:szCs w:val="26"/>
-        </w:rPr>
-        <w:t xml:space="preserve"> </w:t>
-      </w:r>
-      <w:r>
-        <w:rPr>
-          <w:rFonts w:ascii="Times New Roman" w:hAnsi="Times New Roman" w:cs="Times New Roman"/>
-          <w:sz w:val="26"/>
-          <w:szCs w:val="26"/>
-        </w:rPr>
-        <w:t>của</w:t>
+          <w:color w:val="ED7D31" w:themeColor="accent2"/>
+          <w:sz w:val="26"/>
+          <w:szCs w:val="26"/>
+        </w:rPr>
+        <w:t xml:space="preserve">(4) </w:t>
+      </w:r>
+      <w:r>
+        <w:rPr>
+          <w:rFonts w:ascii="Times New Roman" w:hAnsi="Times New Roman" w:cs="Times New Roman"/>
+          <w:sz w:val="26"/>
+          <w:szCs w:val="26"/>
+        </w:rPr>
+        <w:t>Chọn giới tính</w:t>
+      </w:r>
+      <w:r>
+        <w:rPr>
+          <w:rFonts w:ascii="Times New Roman" w:hAnsi="Times New Roman" w:cs="Times New Roman"/>
+          <w:sz w:val="26"/>
+          <w:szCs w:val="26"/>
+        </w:rPr>
+        <w:t xml:space="preserve"> của</w:t>
       </w:r>
       <w:r>
         <w:rPr>
@@ -3057,26 +2307,27 @@
       <w:r>
         <w:rPr>
           <w:rFonts w:ascii="Times New Roman" w:hAnsi="Times New Roman" w:cs="Times New Roman"/>
-          <w:sz w:val="26"/>
-          <w:szCs w:val="26"/>
-        </w:rPr>
-        <w:t>(5) Nhập ngày sinh</w:t>
-      </w:r>
-      <w:r>
-        <w:rPr>
-          <w:rFonts w:ascii="Times New Roman" w:hAnsi="Times New Roman" w:cs="Times New Roman"/>
-          <w:sz w:val="26"/>
-          <w:szCs w:val="26"/>
-        </w:rPr>
-        <w:t xml:space="preserve"> </w:t>
-      </w:r>
-      <w:r>
-        <w:rPr>
-          <w:rFonts w:ascii="Times New Roman" w:hAnsi="Times New Roman" w:cs="Times New Roman"/>
-          <w:sz w:val="26"/>
-          <w:szCs w:val="26"/>
-        </w:rPr>
-        <w:t>của</w:t>
+          <w:color w:val="ED7D31" w:themeColor="accent2"/>
+          <w:sz w:val="26"/>
+          <w:szCs w:val="26"/>
+        </w:rPr>
+        <w:t xml:space="preserve">(5) </w:t>
+      </w:r>
+      <w:r>
+        <w:rPr>
+          <w:rFonts w:ascii="Times New Roman" w:hAnsi="Times New Roman" w:cs="Times New Roman"/>
+          <w:sz w:val="26"/>
+          <w:szCs w:val="26"/>
+        </w:rPr>
+        <w:t>Nhập ngày sinh</w:t>
+      </w:r>
+      <w:r>
+        <w:rPr>
+          <w:rFonts w:ascii="Times New Roman" w:hAnsi="Times New Roman" w:cs="Times New Roman"/>
+          <w:sz w:val="26"/>
+          <w:szCs w:val="26"/>
+        </w:rPr>
+        <w:t xml:space="preserve"> của</w:t>
       </w:r>
       <w:r>
         <w:rPr>
@@ -3098,10 +2349,19 @@
       <w:r>
         <w:rPr>
           <w:rFonts w:ascii="Times New Roman" w:hAnsi="Times New Roman" w:cs="Times New Roman"/>
-          <w:sz w:val="26"/>
-          <w:szCs w:val="26"/>
-        </w:rPr>
-        <w:t xml:space="preserve">(6) Nhập </w:t>
+          <w:color w:val="ED7D31" w:themeColor="accent2"/>
+          <w:sz w:val="26"/>
+          <w:szCs w:val="26"/>
+        </w:rPr>
+        <w:t xml:space="preserve">(6) </w:t>
+      </w:r>
+      <w:r>
+        <w:rPr>
+          <w:rFonts w:ascii="Times New Roman" w:hAnsi="Times New Roman" w:cs="Times New Roman"/>
+          <w:sz w:val="26"/>
+          <w:szCs w:val="26"/>
+        </w:rPr>
+        <w:t xml:space="preserve">Nhập </w:t>
       </w:r>
       <w:r>
         <w:rPr>
@@ -3125,15 +2385,7 @@
           <w:sz w:val="26"/>
           <w:szCs w:val="26"/>
         </w:rPr>
-        <w:t xml:space="preserve"> </w:t>
-      </w:r>
-      <w:r>
-        <w:rPr>
-          <w:rFonts w:ascii="Times New Roman" w:hAnsi="Times New Roman" w:cs="Times New Roman"/>
-          <w:sz w:val="26"/>
-          <w:szCs w:val="26"/>
-        </w:rPr>
-        <w:t>của</w:t>
+        <w:t xml:space="preserve"> của</w:t>
       </w:r>
       <w:r>
         <w:rPr>
@@ -3163,26 +2415,19 @@
       <w:r>
         <w:rPr>
           <w:rFonts w:ascii="Times New Roman" w:hAnsi="Times New Roman" w:cs="Times New Roman"/>
-          <w:sz w:val="26"/>
-          <w:szCs w:val="26"/>
-        </w:rPr>
-        <w:t xml:space="preserve">(7) Nhập số điện thoại </w:t>
-      </w:r>
-      <w:r>
-        <w:rPr>
-          <w:rFonts w:ascii="Times New Roman" w:hAnsi="Times New Roman" w:cs="Times New Roman"/>
-          <w:sz w:val="26"/>
-          <w:szCs w:val="26"/>
-        </w:rPr>
-        <w:t>của</w:t>
-      </w:r>
-      <w:r>
-        <w:rPr>
-          <w:rFonts w:ascii="Times New Roman" w:hAnsi="Times New Roman" w:cs="Times New Roman"/>
-          <w:sz w:val="26"/>
-          <w:szCs w:val="26"/>
-        </w:rPr>
-        <w:t xml:space="preserve"> khác hàng và số điện thoại phải là những chữ số</w:t>
+          <w:color w:val="ED7D31" w:themeColor="accent2"/>
+          <w:sz w:val="26"/>
+          <w:szCs w:val="26"/>
+        </w:rPr>
+        <w:t xml:space="preserve">(7) </w:t>
+      </w:r>
+      <w:r>
+        <w:rPr>
+          <w:rFonts w:ascii="Times New Roman" w:hAnsi="Times New Roman" w:cs="Times New Roman"/>
+          <w:sz w:val="26"/>
+          <w:szCs w:val="26"/>
+        </w:rPr>
+        <w:t>Nhập số điện thoại của khác hàng và số điện thoại phải là những chữ số</w:t>
       </w:r>
     </w:p>
     <w:p>
@@ -3196,26 +2441,19 @@
       <w:r>
         <w:rPr>
           <w:rFonts w:ascii="Times New Roman" w:hAnsi="Times New Roman" w:cs="Times New Roman"/>
-          <w:sz w:val="26"/>
-          <w:szCs w:val="26"/>
-        </w:rPr>
-        <w:t xml:space="preserve">(8) Nhập số hộ chiếu </w:t>
-      </w:r>
-      <w:r>
-        <w:rPr>
-          <w:rFonts w:ascii="Times New Roman" w:hAnsi="Times New Roman" w:cs="Times New Roman"/>
-          <w:sz w:val="26"/>
-          <w:szCs w:val="26"/>
-        </w:rPr>
-        <w:t>của</w:t>
-      </w:r>
-      <w:r>
-        <w:rPr>
-          <w:rFonts w:ascii="Times New Roman" w:hAnsi="Times New Roman" w:cs="Times New Roman"/>
-          <w:sz w:val="26"/>
-          <w:szCs w:val="26"/>
-        </w:rPr>
-        <w:t xml:space="preserve"> khách hàng và số hộ chiếu được thêm khi khách hàng đi sang các nơi cần hộ chiếu</w:t>
+          <w:color w:val="ED7D31" w:themeColor="accent2"/>
+          <w:sz w:val="26"/>
+          <w:szCs w:val="26"/>
+        </w:rPr>
+        <w:t xml:space="preserve">(8) </w:t>
+      </w:r>
+      <w:r>
+        <w:rPr>
+          <w:rFonts w:ascii="Times New Roman" w:hAnsi="Times New Roman" w:cs="Times New Roman"/>
+          <w:sz w:val="26"/>
+          <w:szCs w:val="26"/>
+        </w:rPr>
+        <w:t>Nhập số hộ chiếu của khách hàng và số hộ chiếu được thêm khi khách hàng đi sang các nơi cần hộ chiếu</w:t>
       </w:r>
     </w:p>
     <w:p>
@@ -3229,10 +2467,19 @@
       <w:r>
         <w:rPr>
           <w:rFonts w:ascii="Times New Roman" w:hAnsi="Times New Roman" w:cs="Times New Roman"/>
-          <w:sz w:val="26"/>
-          <w:szCs w:val="26"/>
-        </w:rPr>
-        <w:t>(9) Nhập địa chỉ của khách hàng</w:t>
+          <w:color w:val="ED7D31" w:themeColor="accent2"/>
+          <w:sz w:val="26"/>
+          <w:szCs w:val="26"/>
+        </w:rPr>
+        <w:t xml:space="preserve">(9) </w:t>
+      </w:r>
+      <w:r>
+        <w:rPr>
+          <w:rFonts w:ascii="Times New Roman" w:hAnsi="Times New Roman" w:cs="Times New Roman"/>
+          <w:sz w:val="26"/>
+          <w:szCs w:val="26"/>
+        </w:rPr>
+        <w:t>Nhập địa chỉ của khách hàng</w:t>
       </w:r>
     </w:p>
     <w:p>
@@ -3246,10 +2493,19 @@
       <w:r>
         <w:rPr>
           <w:rFonts w:ascii="Times New Roman" w:hAnsi="Times New Roman" w:cs="Times New Roman"/>
-          <w:sz w:val="26"/>
-          <w:szCs w:val="26"/>
-        </w:rPr>
-        <w:t>(10) Nhấn nút “Hoàn thành” để thêm khách hàng khi các thông tin đã hợp lệ</w:t>
+          <w:color w:val="ED7D31" w:themeColor="accent2"/>
+          <w:sz w:val="26"/>
+          <w:szCs w:val="26"/>
+        </w:rPr>
+        <w:t xml:space="preserve">(10) </w:t>
+      </w:r>
+      <w:r>
+        <w:rPr>
+          <w:rFonts w:ascii="Times New Roman" w:hAnsi="Times New Roman" w:cs="Times New Roman"/>
+          <w:sz w:val="26"/>
+          <w:szCs w:val="26"/>
+        </w:rPr>
+        <w:t>Nhấn nút “Hoàn thành” để thêm khách hàng khi các thông tin đã hợp lệ</w:t>
       </w:r>
     </w:p>
     <w:sectPr>
@@ -3492,15 +2748,6 @@
   </w:abstractNum>
   <w:num w:numId="1">
     <w:abstractNumId w:val="0"/>
-    <w:lvlOverride w:ilvl="0"/>
-    <w:lvlOverride w:ilvl="1"/>
-    <w:lvlOverride w:ilvl="2"/>
-    <w:lvlOverride w:ilvl="3"/>
-    <w:lvlOverride w:ilvl="4"/>
-    <w:lvlOverride w:ilvl="5"/>
-    <w:lvlOverride w:ilvl="6"/>
-    <w:lvlOverride w:ilvl="7"/>
-    <w:lvlOverride w:ilvl="8"/>
   </w:num>
   <w:num w:numId="2">
     <w:abstractNumId w:val="0"/>

</xml_diff>